<commit_message>
Corrected typos, added comments/questions in cells marked "Jonathan"
</commit_message>
<xml_diff>
--- a/Assignment 1/BENV 7500_Assignment1.docx
+++ b/Assignment 1/BENV 7500_Assignment1.docx
@@ -689,15 +689,7 @@
                   <w:sz w:val="20"/>
                   <w:szCs w:val="20"/>
                 </w:rPr>
-                <w:t>program</w:t>
-              </w:r>
-              <w:r>
-                <w:rPr>
-                  <w:rFonts w:ascii="Times New Roman" w:hAnsi="Times New Roman" w:cs="Times New Roman"/>
-                  <w:sz w:val="20"/>
-                  <w:szCs w:val="20"/>
-                </w:rPr>
-                <w:t xml:space="preserve"> </w:t>
+                <w:t xml:space="preserve">program </w:t>
               </w:r>
             </w:ins>
             <w:r>
@@ -1085,10 +1077,33 @@
           <w:rPr>
             <w:rFonts w:ascii="Times New Roman" w:hAnsi="Times New Roman" w:cs="Times New Roman"/>
           </w:rPr>
-          <w:t xml:space="preserve"> by addmign </w:t>
+          <w:t xml:space="preserve"> </w:t>
+        </w:r>
+        <w:bookmarkStart w:id="13" w:name="_GoBack"/>
+        <w:r>
+          <w:rPr>
+            <w:rFonts w:ascii="Times New Roman" w:hAnsi="Times New Roman" w:cs="Times New Roman"/>
+          </w:rPr>
+          <w:t>by addi</w:t>
         </w:r>
       </w:ins>
-      <w:del w:id="13" w:author="Jonathan Doig" w:date="2018-04-12T15:39:00Z">
+      <w:ins w:id="14" w:author="Jonathan Doig" w:date="2018-04-12T16:10:00Z">
+        <w:r>
+          <w:rPr>
+            <w:rFonts w:ascii="Times New Roman" w:hAnsi="Times New Roman" w:cs="Times New Roman"/>
+          </w:rPr>
+          <w:t>ng</w:t>
+        </w:r>
+      </w:ins>
+      <w:ins w:id="15" w:author="Jonathan Doig" w:date="2018-04-12T15:42:00Z">
+        <w:r>
+          <w:rPr>
+            <w:rFonts w:ascii="Times New Roman" w:hAnsi="Times New Roman" w:cs="Times New Roman"/>
+          </w:rPr>
+          <w:t xml:space="preserve"> </w:t>
+        </w:r>
+      </w:ins>
+      <w:del w:id="16" w:author="Jonathan Doig" w:date="2018-04-12T15:39:00Z">
         <w:r>
           <w:rPr>
             <w:rFonts w:ascii="Times New Roman" w:hAnsi="Times New Roman" w:cs="Times New Roman"/>
@@ -1096,7 +1111,7 @@
           <w:delText>/perform</w:delText>
         </w:r>
       </w:del>
-      <w:del w:id="14" w:author="Jonathan Doig" w:date="2018-04-12T15:42:00Z">
+      <w:del w:id="17" w:author="Jonathan Doig" w:date="2018-04-12T15:42:00Z">
         <w:r>
           <w:rPr>
             <w:rFonts w:ascii="Times New Roman" w:hAnsi="Times New Roman" w:cs="Times New Roman"/>
@@ -1104,7 +1119,7 @@
           <w:delText xml:space="preserve">. For this, please </w:delText>
         </w:r>
       </w:del>
-      <w:ins w:id="15" w:author="Jonathan Doig" w:date="2018-04-12T15:42:00Z">
+      <w:ins w:id="18" w:author="Jonathan Doig" w:date="2018-04-12T15:42:00Z">
         <w:r>
           <w:rPr>
             <w:rFonts w:ascii="Times New Roman" w:hAnsi="Times New Roman" w:cs="Times New Roman"/>
@@ -1112,7 +1127,7 @@
           <w:t xml:space="preserve"> </w:t>
         </w:r>
       </w:ins>
-      <w:del w:id="16" w:author="Jonathan Doig" w:date="2018-04-12T15:42:00Z">
+      <w:del w:id="19" w:author="Jonathan Doig" w:date="2018-04-12T15:42:00Z">
         <w:r>
           <w:rPr>
             <w:rFonts w:ascii="Times New Roman" w:hAnsi="Times New Roman" w:cs="Times New Roman"/>
@@ -1126,7 +1141,7 @@
         </w:rPr>
         <w:t>comment</w:t>
       </w:r>
-      <w:ins w:id="17" w:author="Jonathan Doig" w:date="2018-04-12T15:42:00Z">
+      <w:ins w:id="20" w:author="Jonathan Doig" w:date="2018-04-12T15:42:00Z">
         <w:r>
           <w:rPr>
             <w:rFonts w:ascii="Times New Roman" w:hAnsi="Times New Roman" w:cs="Times New Roman"/>
@@ -1134,7 +1149,7 @@
           <w:t xml:space="preserve">s to </w:t>
         </w:r>
       </w:ins>
-      <w:del w:id="18" w:author="Jonathan Doig" w:date="2018-04-12T15:42:00Z">
+      <w:del w:id="21" w:author="Jonathan Doig" w:date="2018-04-12T15:42:00Z">
         <w:r>
           <w:rPr>
             <w:rFonts w:ascii="Times New Roman" w:hAnsi="Times New Roman" w:cs="Times New Roman"/>
@@ -1142,7 +1157,7 @@
           <w:delText xml:space="preserve">’ format in the </w:delText>
         </w:r>
       </w:del>
-      <w:ins w:id="19" w:author="Jonathan Doig" w:date="2018-04-12T15:42:00Z">
+      <w:ins w:id="22" w:author="Jonathan Doig" w:date="2018-04-12T15:42:00Z">
         <w:r>
           <w:rPr>
             <w:rFonts w:ascii="Times New Roman" w:hAnsi="Times New Roman" w:cs="Times New Roman"/>
@@ -1156,7 +1171,8 @@
           <w:t>code</w:t>
         </w:r>
       </w:ins>
-      <w:del w:id="20" w:author="Jonathan Doig" w:date="2018-04-12T15:42:00Z">
+      <w:bookmarkEnd w:id="13"/>
+      <w:del w:id="23" w:author="Jonathan Doig" w:date="2018-04-12T15:42:00Z">
         <w:r>
           <w:rPr>
             <w:rFonts w:ascii="Times New Roman" w:hAnsi="Times New Roman" w:cs="Times New Roman"/>
@@ -1176,7 +1192,7 @@
         </w:rPr>
         <w:t xml:space="preserve"> This exercise tests your understanding of the structure and syntax of </w:t>
       </w:r>
-      <w:ins w:id="21" w:author="Jonathan Doig" w:date="2018-04-12T15:39:00Z">
+      <w:ins w:id="24" w:author="Jonathan Doig" w:date="2018-04-12T15:39:00Z">
         <w:r>
           <w:rPr>
             <w:rFonts w:ascii="Times New Roman" w:hAnsi="Times New Roman" w:cs="Times New Roman"/>
@@ -1258,7 +1274,7 @@
         </w:rPr>
         <w:t xml:space="preserve">errors, and a set of values for variables. You are asked to (a) identify the errors; (b) add </w:t>
       </w:r>
-      <w:del w:id="22" w:author="Jonathan Doig" w:date="2018-04-12T15:43:00Z">
+      <w:del w:id="25" w:author="Jonathan Doig" w:date="2018-04-12T15:43:00Z">
         <w:r>
           <w:rPr>
             <w:rFonts w:ascii="Times New Roman" w:hAnsi="Times New Roman" w:cs="Times New Roman"/>
@@ -1272,7 +1288,7 @@
         </w:rPr>
         <w:t>comment</w:t>
       </w:r>
-      <w:ins w:id="23" w:author="Jonathan Doig" w:date="2018-04-12T15:43:00Z">
+      <w:ins w:id="26" w:author="Jonathan Doig" w:date="2018-04-12T15:43:00Z">
         <w:r>
           <w:rPr>
             <w:rFonts w:ascii="Times New Roman" w:hAnsi="Times New Roman" w:cs="Times New Roman"/>
@@ -1280,7 +1296,7 @@
           <w:t>s</w:t>
         </w:r>
       </w:ins>
-      <w:del w:id="24" w:author="Jonathan Doig" w:date="2018-04-12T15:43:00Z">
+      <w:del w:id="27" w:author="Jonathan Doig" w:date="2018-04-12T15:43:00Z">
         <w:r>
           <w:rPr>
             <w:rFonts w:ascii="Times New Roman" w:hAnsi="Times New Roman" w:cs="Times New Roman"/>
@@ -1294,7 +1310,7 @@
         </w:rPr>
         <w:t xml:space="preserve"> </w:t>
       </w:r>
-      <w:ins w:id="25" w:author="Jonathan Doig" w:date="2018-04-12T15:43:00Z">
+      <w:ins w:id="28" w:author="Jonathan Doig" w:date="2018-04-12T15:43:00Z">
         <w:r>
           <w:rPr>
             <w:rFonts w:ascii="Times New Roman" w:hAnsi="Times New Roman" w:cs="Times New Roman"/>
@@ -1308,7 +1324,7 @@
         </w:rPr>
         <w:t>explaining the type</w:t>
       </w:r>
-      <w:ins w:id="26" w:author="Jonathan Doig" w:date="2018-04-12T15:39:00Z">
+      <w:ins w:id="29" w:author="Jonathan Doig" w:date="2018-04-12T15:39:00Z">
         <w:r>
           <w:rPr>
             <w:rFonts w:ascii="Times New Roman" w:hAnsi="Times New Roman" w:cs="Times New Roman"/>
@@ -1322,7 +1338,7 @@
         </w:rPr>
         <w:t xml:space="preserve"> of error</w:t>
       </w:r>
-      <w:ins w:id="27" w:author="Jonathan Doig" w:date="2018-04-12T15:39:00Z">
+      <w:ins w:id="30" w:author="Jonathan Doig" w:date="2018-04-12T15:39:00Z">
         <w:r>
           <w:rPr>
             <w:rFonts w:ascii="Times New Roman" w:hAnsi="Times New Roman" w:cs="Times New Roman"/>
@@ -1336,7 +1352,7 @@
         </w:rPr>
         <w:t xml:space="preserve"> found; (c) fix the error</w:t>
       </w:r>
-      <w:ins w:id="28" w:author="Jonathan Doig" w:date="2018-04-12T15:39:00Z">
+      <w:ins w:id="31" w:author="Jonathan Doig" w:date="2018-04-12T15:39:00Z">
         <w:r>
           <w:rPr>
             <w:rFonts w:ascii="Times New Roman" w:hAnsi="Times New Roman" w:cs="Times New Roman"/>
@@ -1350,23 +1366,23 @@
         </w:rPr>
         <w:t xml:space="preserve">; (d) run the corrected code with the given values for variables; and (e) </w:t>
       </w:r>
-      <w:commentRangeStart w:id="29"/>
-      <w:ins w:id="30" w:author="Jonathan Doig" w:date="2018-04-12T15:44:00Z">
+      <w:commentRangeStart w:id="32"/>
+      <w:ins w:id="33" w:author="Jonathan Doig" w:date="2018-04-12T15:44:00Z">
         <w:r>
           <w:rPr>
             <w:rFonts w:ascii="Times New Roman" w:hAnsi="Times New Roman" w:cs="Times New Roman"/>
           </w:rPr>
           <w:t>save the notebook with the code run, so the output is included in the notebook</w:t>
         </w:r>
-        <w:commentRangeEnd w:id="29"/>
+        <w:commentRangeEnd w:id="32"/>
         <w:r>
           <w:rPr>
             <w:rStyle w:val="CommentReference"/>
           </w:rPr>
-          <w:commentReference w:id="29"/>
+          <w:commentReference w:id="32"/>
         </w:r>
       </w:ins>
-      <w:del w:id="31" w:author="Jonathan Doig" w:date="2018-04-12T15:44:00Z">
+      <w:del w:id="34" w:author="Jonathan Doig" w:date="2018-04-12T15:44:00Z">
         <w:r>
           <w:rPr>
             <w:rFonts w:ascii="Times New Roman" w:hAnsi="Times New Roman" w:cs="Times New Roman"/>
@@ -1386,7 +1402,7 @@
         </w:rPr>
         <w:t xml:space="preserve"> This exercise tests your understanding of the structure and syntax of </w:t>
       </w:r>
-      <w:ins w:id="32" w:author="Jonathan Doig" w:date="2018-04-12T15:41:00Z">
+      <w:ins w:id="35" w:author="Jonathan Doig" w:date="2018-04-12T15:41:00Z">
         <w:r>
           <w:rPr>
             <w:rFonts w:ascii="Times New Roman" w:hAnsi="Times New Roman" w:cs="Times New Roman"/>
@@ -1400,7 +1416,7 @@
         </w:rPr>
         <w:t>Python programming language</w:t>
       </w:r>
-      <w:del w:id="33" w:author="Jonathan Doig" w:date="2018-04-12T15:41:00Z">
+      <w:del w:id="36" w:author="Jonathan Doig" w:date="2018-04-12T15:41:00Z">
         <w:r>
           <w:rPr>
             <w:rFonts w:ascii="Times New Roman" w:hAnsi="Times New Roman" w:cs="Times New Roman"/>
@@ -1452,7 +1468,7 @@
         </w:rPr>
         <w:t xml:space="preserve"> (10% for each question). You are asked to answer those questions through data analysis in Python</w:t>
       </w:r>
-      <w:del w:id="34" w:author="Jonathan Doig" w:date="2018-04-12T15:41:00Z">
+      <w:del w:id="37" w:author="Jonathan Doig" w:date="2018-04-12T15:41:00Z">
         <w:r>
           <w:rPr>
             <w:rFonts w:ascii="Times New Roman" w:hAnsi="Times New Roman" w:cs="Times New Roman"/>
@@ -1466,7 +1482,7 @@
         </w:rPr>
         <w:t>. You can re-use and adapt code in Python learned in class to develop your analysis and obtain responses to the questions. You must include the code</w:t>
       </w:r>
-      <w:del w:id="35" w:author="Jonathan Doig" w:date="2018-04-12T15:41:00Z">
+      <w:del w:id="38" w:author="Jonathan Doig" w:date="2018-04-12T15:41:00Z">
         <w:r>
           <w:rPr>
             <w:rFonts w:ascii="Times New Roman" w:hAnsi="Times New Roman" w:cs="Times New Roman"/>
@@ -1480,7 +1496,7 @@
         </w:rPr>
         <w:t xml:space="preserve"> in the notebook</w:t>
       </w:r>
-      <w:del w:id="36" w:author="Jonathan Doig" w:date="2018-04-12T15:41:00Z">
+      <w:del w:id="39" w:author="Jonathan Doig" w:date="2018-04-12T15:41:00Z">
         <w:r>
           <w:rPr>
             <w:rFonts w:ascii="Times New Roman" w:hAnsi="Times New Roman" w:cs="Times New Roman"/>
@@ -1494,7 +1510,7 @@
         </w:rPr>
         <w:t xml:space="preserve"> and use </w:t>
       </w:r>
-      <w:del w:id="37" w:author="Jonathan Doig" w:date="2018-04-12T15:41:00Z">
+      <w:del w:id="40" w:author="Jonathan Doig" w:date="2018-04-12T15:41:00Z">
         <w:r>
           <w:rPr>
             <w:rFonts w:ascii="Times New Roman" w:hAnsi="Times New Roman" w:cs="Times New Roman"/>
@@ -1508,7 +1524,7 @@
         </w:rPr>
         <w:t>comments</w:t>
       </w:r>
-      <w:del w:id="38" w:author="Jonathan Doig" w:date="2018-04-12T15:41:00Z">
+      <w:del w:id="41" w:author="Jonathan Doig" w:date="2018-04-12T15:41:00Z">
         <w:r>
           <w:rPr>
             <w:rFonts w:ascii="Times New Roman" w:hAnsi="Times New Roman" w:cs="Times New Roman"/>
@@ -1522,7 +1538,7 @@
         </w:rPr>
         <w:t xml:space="preserve"> </w:t>
       </w:r>
-      <w:ins w:id="39" w:author="Jonathan Doig" w:date="2018-04-12T15:42:00Z">
+      <w:ins w:id="42" w:author="Jonathan Doig" w:date="2018-04-12T15:42:00Z">
         <w:r>
           <w:rPr>
             <w:rFonts w:ascii="Times New Roman" w:hAnsi="Times New Roman" w:cs="Times New Roman"/>
@@ -1536,7 +1552,7 @@
         </w:rPr>
         <w:t>to describe the sequence of procedures and the results obtained for each question. This exercise tests your understanding of Python structure and syntax and your ability to re-use and adapt code</w:t>
       </w:r>
-      <w:del w:id="40" w:author="Jonathan Doig" w:date="2018-04-12T15:45:00Z">
+      <w:del w:id="43" w:author="Jonathan Doig" w:date="2018-04-12T15:45:00Z">
         <w:r>
           <w:rPr>
             <w:rFonts w:ascii="Times New Roman" w:hAnsi="Times New Roman" w:cs="Times New Roman"/>
@@ -1588,7 +1604,7 @@
         </w:rPr>
         <w:t xml:space="preserve">(a) retrieve a dataset from </w:t>
       </w:r>
-      <w:ins w:id="41" w:author="Jonathan Doig" w:date="2018-04-12T15:45:00Z">
+      <w:ins w:id="44" w:author="Jonathan Doig" w:date="2018-04-12T15:45:00Z">
         <w:r>
           <w:rPr>
             <w:rFonts w:ascii="Times New Roman" w:hAnsi="Times New Roman" w:cs="Times New Roman"/>
@@ -1602,7 +1618,7 @@
         </w:rPr>
         <w:t xml:space="preserve">CityData web repository, (b) write </w:t>
       </w:r>
-      <w:del w:id="42" w:author="Jonathan Doig" w:date="2018-04-12T15:45:00Z">
+      <w:del w:id="45" w:author="Jonathan Doig" w:date="2018-04-12T15:45:00Z">
         <w:r>
           <w:rPr>
             <w:rFonts w:ascii="Times New Roman" w:hAnsi="Times New Roman" w:cs="Times New Roman"/>
@@ -1616,7 +1632,7 @@
         </w:rPr>
         <w:t>code to answer 2 questions, and (c) write code to develop plots to support your answers. Your code will be based on the learning in class</w:t>
       </w:r>
-      <w:del w:id="43" w:author="Jonathan Doig" w:date="2018-04-12T15:45:00Z">
+      <w:del w:id="46" w:author="Jonathan Doig" w:date="2018-04-12T15:45:00Z">
         <w:r>
           <w:rPr>
             <w:rFonts w:ascii="Times New Roman" w:hAnsi="Times New Roman" w:cs="Times New Roman"/>
@@ -1624,7 +1640,7 @@
           <w:delText>, but</w:delText>
         </w:r>
       </w:del>
-      <w:ins w:id="44" w:author="Jonathan Doig" w:date="2018-04-12T15:45:00Z">
+      <w:ins w:id="47" w:author="Jonathan Doig" w:date="2018-04-12T15:45:00Z">
         <w:r>
           <w:rPr>
             <w:rFonts w:ascii="Times New Roman" w:hAnsi="Times New Roman" w:cs="Times New Roman"/>
@@ -1638,7 +1654,7 @@
         </w:rPr>
         <w:t xml:space="preserve"> it will involve not only adaptation of existing code</w:t>
       </w:r>
-      <w:del w:id="45" w:author="Jonathan Doig" w:date="2018-04-12T15:45:00Z">
+      <w:del w:id="48" w:author="Jonathan Doig" w:date="2018-04-12T15:45:00Z">
         <w:r>
           <w:rPr>
             <w:rFonts w:ascii="Times New Roman" w:hAnsi="Times New Roman" w:cs="Times New Roman"/>
@@ -1652,7 +1668,7 @@
         </w:rPr>
         <w:t xml:space="preserve">, but also your first endeavour in developing your own code. </w:t>
       </w:r>
-      <w:del w:id="46" w:author="Jonathan Doig" w:date="2018-04-12T15:46:00Z">
+      <w:del w:id="49" w:author="Jonathan Doig" w:date="2018-04-12T15:46:00Z">
         <w:r>
           <w:rPr>
             <w:rFonts w:ascii="Times New Roman" w:hAnsi="Times New Roman" w:cs="Times New Roman"/>
@@ -1660,7 +1676,7 @@
           <w:delText>Use ‘c</w:delText>
         </w:r>
       </w:del>
-      <w:ins w:id="47" w:author="Jonathan Doig" w:date="2018-04-12T15:46:00Z">
+      <w:ins w:id="50" w:author="Jonathan Doig" w:date="2018-04-12T15:46:00Z">
         <w:r>
           <w:rPr>
             <w:rFonts w:ascii="Times New Roman" w:hAnsi="Times New Roman" w:cs="Times New Roman"/>
@@ -1674,7 +1690,7 @@
         </w:rPr>
         <w:t>omment</w:t>
       </w:r>
-      <w:ins w:id="48" w:author="Jonathan Doig" w:date="2018-04-12T15:46:00Z">
+      <w:ins w:id="51" w:author="Jonathan Doig" w:date="2018-04-12T15:46:00Z">
         <w:r>
           <w:rPr>
             <w:rFonts w:ascii="Times New Roman" w:hAnsi="Times New Roman" w:cs="Times New Roman"/>
@@ -1682,7 +1698,7 @@
           <w:t xml:space="preserve"> your code</w:t>
         </w:r>
       </w:ins>
-      <w:del w:id="49" w:author="Jonathan Doig" w:date="2018-04-12T15:46:00Z">
+      <w:del w:id="52" w:author="Jonathan Doig" w:date="2018-04-12T15:46:00Z">
         <w:r>
           <w:rPr>
             <w:rFonts w:ascii="Times New Roman" w:hAnsi="Times New Roman" w:cs="Times New Roman"/>
@@ -1696,24 +1712,12 @@
         </w:rPr>
         <w:t xml:space="preserve"> to describe your sequence of procedures, results, plots, and insights. This exercise tests your ability to </w:t>
       </w:r>
-      <w:ins w:id="50" w:author="Jonathan Doig" w:date="2018-04-12T15:46:00Z">
-        <w:r>
-          <w:rPr>
-            <w:rFonts w:ascii="Times New Roman" w:hAnsi="Times New Roman" w:cs="Times New Roman"/>
-          </w:rPr>
-          <w:t xml:space="preserve">use </w:t>
-        </w:r>
-        <w:r>
-          <w:rPr>
-            <w:rFonts w:ascii="Times New Roman" w:hAnsi="Times New Roman" w:cs="Times New Roman"/>
-          </w:rPr>
-          <w:t>Python programming</w:t>
-        </w:r>
-        <w:r>
-          <w:rPr>
-            <w:rFonts w:ascii="Times New Roman" w:hAnsi="Times New Roman" w:cs="Times New Roman"/>
-          </w:rPr>
-          <w:t xml:space="preserve"> to </w:t>
+      <w:ins w:id="53" w:author="Jonathan Doig" w:date="2018-04-12T15:46:00Z">
+        <w:r>
+          <w:rPr>
+            <w:rFonts w:ascii="Times New Roman" w:hAnsi="Times New Roman" w:cs="Times New Roman"/>
+          </w:rPr>
+          <w:t xml:space="preserve">use Python programming to </w:t>
         </w:r>
         <w:r>
           <w:rPr>
@@ -1722,7 +1726,7 @@
           <w:t xml:space="preserve">explore </w:t>
         </w:r>
       </w:ins>
-      <w:ins w:id="51" w:author="Jonathan Doig" w:date="2018-04-12T15:47:00Z">
+      <w:ins w:id="54" w:author="Jonathan Doig" w:date="2018-04-12T15:47:00Z">
         <w:r>
           <w:rPr>
             <w:rFonts w:ascii="Times New Roman" w:hAnsi="Times New Roman" w:cs="Times New Roman"/>
@@ -1730,7 +1734,7 @@
           <w:t xml:space="preserve">and visualise </w:t>
         </w:r>
       </w:ins>
-      <w:ins w:id="52" w:author="Jonathan Doig" w:date="2018-04-12T15:46:00Z">
+      <w:ins w:id="55" w:author="Jonathan Doig" w:date="2018-04-12T15:46:00Z">
         <w:r>
           <w:rPr>
             <w:rFonts w:ascii="Times New Roman" w:hAnsi="Times New Roman" w:cs="Times New Roman"/>
@@ -1738,7 +1742,7 @@
           <w:t>data</w:t>
         </w:r>
       </w:ins>
-      <w:ins w:id="53" w:author="Jonathan Doig" w:date="2018-04-12T15:47:00Z">
+      <w:ins w:id="56" w:author="Jonathan Doig" w:date="2018-04-12T15:47:00Z">
         <w:r>
           <w:rPr>
             <w:rFonts w:ascii="Times New Roman" w:hAnsi="Times New Roman" w:cs="Times New Roman"/>
@@ -1758,7 +1762,7 @@
           <w:t>answer questions</w:t>
         </w:r>
       </w:ins>
-      <w:del w:id="54" w:author="Jonathan Doig" w:date="2018-04-12T15:46:00Z">
+      <w:del w:id="57" w:author="Jonathan Doig" w:date="2018-04-12T15:46:00Z">
         <w:r>
           <w:rPr>
             <w:rFonts w:ascii="Times New Roman" w:hAnsi="Times New Roman" w:cs="Times New Roman"/>
@@ -1782,7 +1786,7 @@
           <w:b/>
         </w:rPr>
       </w:pPr>
-      <w:commentRangeStart w:id="55"/>
+      <w:commentRangeStart w:id="58"/>
       <w:r>
         <w:rPr>
           <w:rFonts w:ascii="Times New Roman" w:hAnsi="Times New Roman" w:cs="Times New Roman"/>
@@ -1791,12 +1795,12 @@
         <w:lastRenderedPageBreak/>
         <w:t>Exercise 1:</w:t>
       </w:r>
-      <w:commentRangeEnd w:id="55"/>
+      <w:commentRangeEnd w:id="58"/>
       <w:r>
         <w:rPr>
           <w:rStyle w:val="CommentReference"/>
         </w:rPr>
-        <w:commentReference w:id="55"/>
+        <w:commentReference w:id="58"/>
       </w:r>
     </w:p>
     <w:p>
@@ -1841,7 +1845,7 @@
         </w:rPr>
         <w:t xml:space="preserve"> (Census table of population by SA2 for the whole</w:t>
       </w:r>
-      <w:ins w:id="56" w:author="Jonathan Doig" w:date="2018-04-12T15:48:00Z">
+      <w:ins w:id="59" w:author="Jonathan Doig" w:date="2018-04-12T15:48:00Z">
         <w:r>
           <w:rPr>
             <w:rFonts w:ascii="Times New Roman" w:hAnsi="Times New Roman" w:cs="Times New Roman"/>
@@ -2173,19 +2177,19 @@
           <w:rFonts w:ascii="Times New Roman" w:hAnsi="Times New Roman" w:cs="Times New Roman"/>
         </w:rPr>
       </w:pPr>
-      <w:commentRangeStart w:id="57"/>
+      <w:commentRangeStart w:id="60"/>
       <w:r>
         <w:rPr>
           <w:rFonts w:ascii="Times New Roman" w:hAnsi="Times New Roman" w:cs="Times New Roman"/>
         </w:rPr>
         <w:t>Exercise 2(c):</w:t>
       </w:r>
-      <w:commentRangeEnd w:id="57"/>
+      <w:commentRangeEnd w:id="60"/>
       <w:r>
         <w:rPr>
           <w:rStyle w:val="CommentReference"/>
         </w:rPr>
-        <w:commentReference w:id="57"/>
+        <w:commentReference w:id="60"/>
       </w:r>
       <w:r>
         <w:rPr>
@@ -2334,7 +2338,7 @@
           <w:i/>
         </w:rPr>
       </w:pPr>
-      <w:commentRangeStart w:id="58"/>
+      <w:commentRangeStart w:id="61"/>
       <w:r>
         <w:rPr>
           <w:rFonts w:ascii="Times New Roman" w:hAnsi="Times New Roman" w:cs="Times New Roman"/>
@@ -2342,12 +2346,12 @@
         </w:rPr>
         <w:t xml:space="preserve">Opal data </w:t>
       </w:r>
-      <w:commentRangeEnd w:id="58"/>
+      <w:commentRangeEnd w:id="61"/>
       <w:r>
         <w:rPr>
           <w:rStyle w:val="CommentReference"/>
         </w:rPr>
-        <w:commentReference w:id="58"/>
+        <w:commentReference w:id="61"/>
       </w:r>
       <w:r>
         <w:rPr>
@@ -2363,7 +2367,7 @@
         </w:rPr>
         <w:t xml:space="preserve"> Write </w:t>
       </w:r>
-      <w:del w:id="59" w:author="Jonathan Doig" w:date="2018-04-12T15:52:00Z">
+      <w:del w:id="62" w:author="Jonathan Doig" w:date="2018-04-12T15:52:00Z">
         <w:r>
           <w:rPr>
             <w:rFonts w:ascii="Times New Roman" w:hAnsi="Times New Roman" w:cs="Times New Roman"/>
@@ -2379,7 +2383,7 @@
         </w:rPr>
         <w:t>code to perform the tasks below, adding comments along your code, indicating tasks being performed</w:t>
       </w:r>
-      <w:del w:id="60" w:author="Jonathan Doig" w:date="2018-04-12T15:52:00Z">
+      <w:del w:id="63" w:author="Jonathan Doig" w:date="2018-04-12T15:52:00Z">
         <w:r>
           <w:rPr>
             <w:rFonts w:ascii="Times New Roman" w:hAnsi="Times New Roman" w:cs="Times New Roman"/>
@@ -2395,7 +2399,7 @@
         </w:rPr>
         <w:t>.</w:t>
       </w:r>
-      <w:ins w:id="61" w:author="Jonathan Doig" w:date="2018-04-12T15:52:00Z">
+      <w:ins w:id="64" w:author="Jonathan Doig" w:date="2018-04-12T15:52:00Z">
         <w:r>
           <w:rPr>
             <w:rFonts w:ascii="Times New Roman" w:hAnsi="Times New Roman" w:cs="Times New Roman"/>
@@ -2404,7 +2408,7 @@
           <w:t xml:space="preserve"> Run the code and save the notebook with the outputs shown. Add mark</w:t>
         </w:r>
       </w:ins>
-      <w:ins w:id="62" w:author="Jonathan Doig" w:date="2018-04-12T15:53:00Z">
+      <w:ins w:id="65" w:author="Jonathan Doig" w:date="2018-04-12T15:53:00Z">
         <w:r>
           <w:rPr>
             <w:rFonts w:ascii="Times New Roman" w:hAnsi="Times New Roman" w:cs="Times New Roman"/>
@@ -2461,7 +2465,7 @@
         </w:rPr>
         <w:t xml:space="preserve">3a. How many records (rows) and attributes (columns) </w:t>
       </w:r>
-      <w:ins w:id="63" w:author="Jonathan Doig" w:date="2018-04-12T15:53:00Z">
+      <w:ins w:id="66" w:author="Jonathan Doig" w:date="2018-04-12T15:53:00Z">
         <w:r>
           <w:rPr>
             <w:rFonts w:ascii="Times New Roman" w:hAnsi="Times New Roman" w:cs="Times New Roman"/>
@@ -2477,7 +2481,7 @@
         </w:rPr>
         <w:t xml:space="preserve">this dataset </w:t>
       </w:r>
-      <w:del w:id="64" w:author="Jonathan Doig" w:date="2018-04-12T15:53:00Z">
+      <w:del w:id="67" w:author="Jonathan Doig" w:date="2018-04-12T15:53:00Z">
         <w:r>
           <w:rPr>
             <w:rFonts w:ascii="Times New Roman" w:hAnsi="Times New Roman" w:cs="Times New Roman"/>
@@ -2486,7 +2490,7 @@
           <w:delText>has</w:delText>
         </w:r>
       </w:del>
-      <w:ins w:id="65" w:author="Jonathan Doig" w:date="2018-04-12T15:53:00Z">
+      <w:ins w:id="68" w:author="Jonathan Doig" w:date="2018-04-12T15:53:00Z">
         <w:r>
           <w:rPr>
             <w:rFonts w:ascii="Times New Roman" w:hAnsi="Times New Roman" w:cs="Times New Roman"/>
@@ -2519,7 +2523,7 @@
         </w:rPr>
         <w:t xml:space="preserve">3b. Visualise the </w:t>
       </w:r>
-      <w:del w:id="66" w:author="Jonathan Doig" w:date="2018-04-12T15:53:00Z">
+      <w:del w:id="69" w:author="Jonathan Doig" w:date="2018-04-12T15:53:00Z">
         <w:r>
           <w:rPr>
             <w:rFonts w:ascii="Times New Roman" w:hAnsi="Times New Roman" w:cs="Times New Roman"/>
@@ -2528,7 +2532,7 @@
           <w:delText xml:space="preserve">top </w:delText>
         </w:r>
       </w:del>
-      <w:ins w:id="67" w:author="Jonathan Doig" w:date="2018-04-12T15:53:00Z">
+      <w:ins w:id="70" w:author="Jonathan Doig" w:date="2018-04-12T15:53:00Z">
         <w:r>
           <w:rPr>
             <w:rFonts w:ascii="Times New Roman" w:hAnsi="Times New Roman" w:cs="Times New Roman"/>
@@ -2582,7 +2586,7 @@
         </w:rPr>
         <w:t xml:space="preserve">unique </w:t>
       </w:r>
-      <w:ins w:id="68" w:author="Jonathan Doig" w:date="2018-04-12T15:53:00Z">
+      <w:ins w:id="71" w:author="Jonathan Doig" w:date="2018-04-12T15:53:00Z">
         <w:r>
           <w:rPr>
             <w:rFonts w:ascii="Times New Roman" w:hAnsi="Times New Roman" w:cs="Times New Roman"/>
@@ -2591,7 +2595,7 @@
           <w:t>m</w:t>
         </w:r>
       </w:ins>
-      <w:del w:id="69" w:author="Jonathan Doig" w:date="2018-04-12T15:53:00Z">
+      <w:del w:id="72" w:author="Jonathan Doig" w:date="2018-04-12T15:53:00Z">
         <w:r>
           <w:rPr>
             <w:rFonts w:ascii="Times New Roman" w:hAnsi="Times New Roman" w:cs="Times New Roman"/>
@@ -2631,7 +2635,7 @@
         </w:rPr>
         <w:t xml:space="preserve">How </w:t>
       </w:r>
-      <w:ins w:id="70" w:author="Jonathan Doig" w:date="2018-04-12T15:54:00Z">
+      <w:ins w:id="73" w:author="Jonathan Doig" w:date="2018-04-12T15:54:00Z">
         <w:r>
           <w:rPr>
             <w:rFonts w:ascii="Times New Roman" w:hAnsi="Times New Roman" w:cs="Times New Roman"/>
@@ -2647,7 +2651,7 @@
         </w:rPr>
         <w:t xml:space="preserve">trips </w:t>
       </w:r>
-      <w:del w:id="71" w:author="Jonathan Doig" w:date="2018-04-12T15:54:00Z">
+      <w:del w:id="74" w:author="Jonathan Doig" w:date="2018-04-12T15:54:00Z">
         <w:r>
           <w:rPr>
             <w:rFonts w:ascii="Times New Roman" w:hAnsi="Times New Roman" w:cs="Times New Roman"/>
@@ -2694,7 +2698,7 @@
         </w:rPr>
         <w:t xml:space="preserve">3e. </w:t>
       </w:r>
-      <w:del w:id="72" w:author="Jonathan Doig" w:date="2018-04-12T15:54:00Z">
+      <w:del w:id="75" w:author="Jonathan Doig" w:date="2018-04-12T15:54:00Z">
         <w:r>
           <w:rPr>
             <w:rFonts w:ascii="Times New Roman" w:hAnsi="Times New Roman" w:cs="Times New Roman"/>
@@ -2703,7 +2707,7 @@
           <w:delText xml:space="preserve">Show </w:delText>
         </w:r>
       </w:del>
-      <w:ins w:id="73" w:author="Jonathan Doig" w:date="2018-04-12T15:54:00Z">
+      <w:ins w:id="76" w:author="Jonathan Doig" w:date="2018-04-12T15:54:00Z">
         <w:r>
           <w:rPr>
             <w:rFonts w:ascii="Times New Roman" w:hAnsi="Times New Roman" w:cs="Times New Roman"/>
@@ -2726,7 +2730,7 @@
         </w:rPr>
         <w:t xml:space="preserve">of </w:t>
       </w:r>
-      <w:ins w:id="74" w:author="Jonathan Doig" w:date="2018-04-12T15:54:00Z">
+      <w:ins w:id="77" w:author="Jonathan Doig" w:date="2018-04-12T15:54:00Z">
         <w:r>
           <w:rPr>
             <w:rFonts w:ascii="Times New Roman" w:hAnsi="Times New Roman" w:cs="Times New Roman"/>
@@ -2780,7 +2784,7 @@
         </w:rPr>
         <w:t xml:space="preserve">. How many trips are made weekly in NSW by </w:t>
       </w:r>
-      <w:ins w:id="75" w:author="Jonathan Doig" w:date="2018-04-12T15:54:00Z">
+      <w:ins w:id="78" w:author="Jonathan Doig" w:date="2018-04-12T15:54:00Z">
         <w:r>
           <w:rPr>
             <w:rFonts w:ascii="Times New Roman" w:hAnsi="Times New Roman" w:cs="Times New Roman"/>
@@ -2840,7 +2844,7 @@
         <w:spacing w:after="120" w:line="240" w:lineRule="auto"/>
         <w:jc w:val="both"/>
         <w:rPr>
-          <w:ins w:id="76" w:author="Jonathan Doig" w:date="2018-04-12T15:55:00Z"/>
+          <w:ins w:id="79" w:author="Jonathan Doig" w:date="2018-04-12T15:55:00Z"/>
           <w:rFonts w:ascii="Times New Roman" w:hAnsi="Times New Roman" w:cs="Times New Roman"/>
           <w:i/>
         </w:rPr>
@@ -2851,6 +2855,7 @@
           <w:i/>
           <w:highlight w:val="yellow"/>
         </w:rPr>
+        <w:lastRenderedPageBreak/>
         <w:t>What else</w:t>
       </w:r>
       <w:r>
@@ -2894,13 +2899,13 @@
           <w:i/>
         </w:rPr>
       </w:pPr>
-      <w:ins w:id="77" w:author="Jonathan Doig" w:date="2018-04-12T15:55:00Z">
+      <w:ins w:id="80" w:author="Jonathan Doig" w:date="2018-04-12T15:55:00Z">
         <w:r>
           <w:rPr>
             <w:rFonts w:ascii="Times New Roman" w:hAnsi="Times New Roman" w:cs="Times New Roman"/>
             <w:i/>
             <w:highlight w:val="cyan"/>
-            <w:rPrChange w:id="78" w:author="Jonathan Doig" w:date="2018-04-12T15:55:00Z">
+            <w:rPrChange w:id="81" w:author="Jonathan Doig" w:date="2018-04-12T15:55:00Z">
               <w:rPr>
                 <w:rFonts w:ascii="Times New Roman" w:hAnsi="Times New Roman" w:cs="Times New Roman"/>
                 <w:i/>
@@ -2914,7 +2919,7 @@
             <w:rFonts w:ascii="Times New Roman" w:hAnsi="Times New Roman" w:cs="Times New Roman"/>
             <w:i/>
             <w:highlight w:val="cyan"/>
-            <w:rPrChange w:id="79" w:author="Jonathan Doig" w:date="2018-04-12T15:55:00Z">
+            <w:rPrChange w:id="82" w:author="Jonathan Doig" w:date="2018-04-12T15:55:00Z">
               <w:rPr>
                 <w:rFonts w:ascii="Times New Roman" w:hAnsi="Times New Roman" w:cs="Times New Roman"/>
                 <w:i/>
@@ -2950,7 +2955,6 @@
         <w:rPr>
           <w:rFonts w:ascii="Times New Roman" w:hAnsi="Times New Roman" w:cs="Times New Roman"/>
         </w:rPr>
-        <w:lastRenderedPageBreak/>
         <w:t>import numpy as np</w:t>
       </w:r>
     </w:p>
@@ -3267,7 +3271,7 @@
           <w:rFonts w:ascii="Times New Roman" w:hAnsi="Times New Roman" w:cs="Times New Roman"/>
         </w:rPr>
       </w:pPr>
-      <w:commentRangeStart w:id="80"/>
+      <w:commentRangeStart w:id="83"/>
       <w:r>
         <w:rPr>
           <w:rFonts w:ascii="Times New Roman" w:hAnsi="Times New Roman" w:cs="Times New Roman"/>
@@ -3275,12 +3279,12 @@
         </w:rPr>
         <w:t>[[[[Jonathan code for bar chart]]]]] import plot lib</w:t>
       </w:r>
-      <w:commentRangeEnd w:id="80"/>
+      <w:commentRangeEnd w:id="83"/>
       <w:r>
         <w:rPr>
           <w:rStyle w:val="CommentReference"/>
         </w:rPr>
-        <w:commentReference w:id="80"/>
+        <w:commentReference w:id="83"/>
       </w:r>
       <w:r>
         <w:rPr>
@@ -3418,7 +3422,7 @@
           <w:rFonts w:ascii="Times New Roman" w:hAnsi="Times New Roman" w:cs="Times New Roman"/>
         </w:rPr>
       </w:pPr>
-      <w:commentRangeStart w:id="81"/>
+      <w:commentRangeStart w:id="84"/>
       <w:r>
         <w:rPr>
           <w:rFonts w:ascii="Times New Roman" w:hAnsi="Times New Roman" w:cs="Times New Roman"/>
@@ -3440,12 +3444,12 @@
         </w:rPr>
         <w:t xml:space="preserve"> chart]]]]] import plot lib</w:t>
       </w:r>
-      <w:commentRangeEnd w:id="81"/>
+      <w:commentRangeEnd w:id="84"/>
       <w:r>
         <w:rPr>
           <w:rStyle w:val="CommentReference"/>
         </w:rPr>
-        <w:commentReference w:id="81"/>
+        <w:commentReference w:id="84"/>
       </w:r>
       <w:r>
         <w:rPr>
@@ -3564,7 +3568,7 @@
         </w:rPr>
         <w:t xml:space="preserve">Harvest </w:t>
       </w:r>
-      <w:commentRangeStart w:id="82"/>
+      <w:commentRangeStart w:id="85"/>
       <w:r>
         <w:rPr>
           <w:rFonts w:ascii="Times New Roman" w:hAnsi="Times New Roman" w:cs="Times New Roman"/>
@@ -3579,12 +3583,12 @@
         </w:rPr>
         <w:t xml:space="preserve"> data from CityData</w:t>
       </w:r>
-      <w:commentRangeEnd w:id="82"/>
+      <w:commentRangeEnd w:id="85"/>
       <w:r>
         <w:rPr>
           <w:rStyle w:val="CommentReference"/>
         </w:rPr>
-        <w:commentReference w:id="82"/>
+        <w:commentReference w:id="85"/>
       </w:r>
     </w:p>
     <w:p>
@@ -3718,76 +3722,211 @@
           <w:rFonts w:ascii="Times New Roman" w:hAnsi="Times New Roman" w:cs="Times New Roman"/>
           <w:i/>
         </w:rPr>
+        <w:t xml:space="preserve"> records of this dataset, to understand the attributes available.</w:t>
+      </w:r>
+    </w:p>
+    <w:p>
+      <w:pPr>
+        <w:spacing w:after="120" w:line="240" w:lineRule="auto"/>
+        <w:jc w:val="both"/>
+        <w:rPr>
+          <w:rFonts w:ascii="Times New Roman" w:hAnsi="Times New Roman" w:cs="Times New Roman"/>
+          <w:i/>
+        </w:rPr>
+      </w:pPr>
+      <w:r>
+        <w:rPr>
+          <w:rFonts w:ascii="Times New Roman" w:hAnsi="Times New Roman" w:cs="Times New Roman"/>
+          <w:i/>
+        </w:rPr>
+        <w:t xml:space="preserve">3c. Print the list of unique </w:t>
+      </w:r>
+      <w:r>
+        <w:rPr>
+          <w:rFonts w:ascii="Times New Roman" w:hAnsi="Times New Roman" w:cs="Times New Roman"/>
+          <w:i/>
+        </w:rPr>
+        <w:t>m</w:t>
+      </w:r>
+      <w:r>
+        <w:rPr>
+          <w:rFonts w:ascii="Times New Roman" w:hAnsi="Times New Roman" w:cs="Times New Roman"/>
+          <w:i/>
+        </w:rPr>
+        <w:t>odes of transport in the dataset.</w:t>
+      </w:r>
+    </w:p>
+    <w:p>
+      <w:pPr>
+        <w:spacing w:after="120" w:line="240" w:lineRule="auto"/>
+        <w:jc w:val="both"/>
+        <w:rPr>
+          <w:rFonts w:ascii="Times New Roman" w:hAnsi="Times New Roman" w:cs="Times New Roman"/>
+          <w:i/>
+        </w:rPr>
+      </w:pPr>
+      <w:r>
+        <w:rPr>
+          <w:rFonts w:ascii="Times New Roman" w:hAnsi="Times New Roman" w:cs="Times New Roman"/>
+          <w:i/>
+        </w:rPr>
+        <w:t xml:space="preserve">3d. </w:t>
+      </w:r>
+      <w:r>
+        <w:rPr>
+          <w:rFonts w:ascii="Times New Roman" w:hAnsi="Times New Roman" w:cs="Times New Roman"/>
+          <w:i/>
+        </w:rPr>
+        <w:t>How are trips distributed by day of the week</w:t>
+      </w:r>
+      <w:r>
+        <w:rPr>
+          <w:rFonts w:ascii="Times New Roman" w:hAnsi="Times New Roman" w:cs="Times New Roman"/>
+          <w:i/>
+        </w:rPr>
+        <w:t>?</w:t>
+      </w:r>
+      <w:r>
+        <w:rPr>
+          <w:rFonts w:ascii="Times New Roman" w:hAnsi="Times New Roman" w:cs="Times New Roman"/>
+          <w:i/>
+        </w:rPr>
         <w:t xml:space="preserve"> </w:t>
       </w:r>
-      <w:r>
-        <w:rPr>
-          <w:rFonts w:ascii="Times New Roman" w:hAnsi="Times New Roman" w:cs="Times New Roman"/>
-          <w:i/>
-        </w:rPr>
-        <w:t>records of this dataset, to understand the attributes available.</w:t>
-      </w:r>
-    </w:p>
-    <w:p>
-      <w:pPr>
-        <w:spacing w:after="120" w:line="240" w:lineRule="auto"/>
-        <w:jc w:val="both"/>
-        <w:rPr>
-          <w:rFonts w:ascii="Times New Roman" w:hAnsi="Times New Roman" w:cs="Times New Roman"/>
-          <w:i/>
-        </w:rPr>
-      </w:pPr>
-      <w:r>
-        <w:rPr>
-          <w:rFonts w:ascii="Times New Roman" w:hAnsi="Times New Roman" w:cs="Times New Roman"/>
-          <w:i/>
-        </w:rPr>
-        <w:t xml:space="preserve">3c. Print the list of unique </w:t>
-      </w:r>
-      <w:r>
-        <w:rPr>
-          <w:rFonts w:ascii="Times New Roman" w:hAnsi="Times New Roman" w:cs="Times New Roman"/>
-          <w:i/>
-        </w:rPr>
-        <w:t>m</w:t>
-      </w:r>
-      <w:r>
-        <w:rPr>
-          <w:rFonts w:ascii="Times New Roman" w:hAnsi="Times New Roman" w:cs="Times New Roman"/>
-          <w:i/>
-        </w:rPr>
-        <w:t>odes of transport in the dataset.</w:t>
-      </w:r>
-    </w:p>
-    <w:p>
-      <w:pPr>
-        <w:spacing w:after="120" w:line="240" w:lineRule="auto"/>
-        <w:jc w:val="both"/>
-        <w:rPr>
-          <w:rFonts w:ascii="Times New Roman" w:hAnsi="Times New Roman" w:cs="Times New Roman"/>
-          <w:i/>
-        </w:rPr>
-      </w:pPr>
-      <w:r>
-        <w:rPr>
-          <w:rFonts w:ascii="Times New Roman" w:hAnsi="Times New Roman" w:cs="Times New Roman"/>
-          <w:i/>
-        </w:rPr>
-        <w:t xml:space="preserve">3d. </w:t>
-      </w:r>
-      <w:r>
-        <w:rPr>
-          <w:rFonts w:ascii="Times New Roman" w:hAnsi="Times New Roman" w:cs="Times New Roman"/>
-          <w:i/>
-        </w:rPr>
-        <w:t>How are trips distributed by day of the week</w:t>
-      </w:r>
-      <w:r>
-        <w:rPr>
-          <w:rFonts w:ascii="Times New Roman" w:hAnsi="Times New Roman" w:cs="Times New Roman"/>
-          <w:i/>
-        </w:rPr>
-        <w:t>?</w:t>
+    </w:p>
+    <w:p>
+      <w:pPr>
+        <w:spacing w:after="120" w:line="240" w:lineRule="auto"/>
+        <w:jc w:val="both"/>
+        <w:rPr>
+          <w:rFonts w:ascii="Times New Roman" w:hAnsi="Times New Roman" w:cs="Times New Roman"/>
+          <w:i/>
+        </w:rPr>
+      </w:pPr>
+      <w:r>
+        <w:rPr>
+          <w:rFonts w:ascii="Times New Roman" w:hAnsi="Times New Roman" w:cs="Times New Roman"/>
+          <w:i/>
+        </w:rPr>
+        <w:t>3e. Plot the results of question 3d as a bar chart.</w:t>
+      </w:r>
+    </w:p>
+    <w:p>
+      <w:pPr>
+        <w:spacing w:after="120" w:line="240" w:lineRule="auto"/>
+        <w:jc w:val="both"/>
+        <w:rPr>
+          <w:rFonts w:ascii="Times New Roman" w:hAnsi="Times New Roman" w:cs="Times New Roman"/>
+          <w:i/>
+        </w:rPr>
+      </w:pPr>
+      <w:r>
+        <w:rPr>
+          <w:rFonts w:ascii="Times New Roman" w:hAnsi="Times New Roman" w:cs="Times New Roman"/>
+          <w:i/>
+        </w:rPr>
+        <w:t>3</w:t>
+      </w:r>
+      <w:r>
+        <w:rPr>
+          <w:rFonts w:ascii="Times New Roman" w:hAnsi="Times New Roman" w:cs="Times New Roman"/>
+          <w:i/>
+        </w:rPr>
+        <w:t>f</w:t>
+      </w:r>
+      <w:r>
+        <w:rPr>
+          <w:rFonts w:ascii="Times New Roman" w:hAnsi="Times New Roman" w:cs="Times New Roman"/>
+          <w:i/>
+        </w:rPr>
+        <w:t xml:space="preserve">. How many trips are made weekly in NSW by </w:t>
+      </w:r>
+      <w:r>
+        <w:rPr>
+          <w:rFonts w:ascii="Times New Roman" w:hAnsi="Times New Roman" w:cs="Times New Roman"/>
+          <w:i/>
+        </w:rPr>
+        <w:t xml:space="preserve">each </w:t>
+      </w:r>
+      <w:r>
+        <w:rPr>
+          <w:rFonts w:ascii="Times New Roman" w:hAnsi="Times New Roman" w:cs="Times New Roman"/>
+          <w:i/>
+        </w:rPr>
+        <w:t>mode of transport?</w:t>
+      </w:r>
+    </w:p>
+    <w:p>
+      <w:pPr>
+        <w:spacing w:after="120" w:line="240" w:lineRule="auto"/>
+        <w:jc w:val="both"/>
+        <w:rPr>
+          <w:rFonts w:ascii="Times New Roman" w:hAnsi="Times New Roman" w:cs="Times New Roman"/>
+          <w:i/>
+        </w:rPr>
+      </w:pPr>
+      <w:r>
+        <w:rPr>
+          <w:rFonts w:ascii="Times New Roman" w:hAnsi="Times New Roman" w:cs="Times New Roman"/>
+          <w:i/>
+        </w:rPr>
+        <w:lastRenderedPageBreak/>
+        <w:t>3g</w:t>
+      </w:r>
+      <w:r>
+        <w:rPr>
+          <w:rFonts w:ascii="Times New Roman" w:hAnsi="Times New Roman" w:cs="Times New Roman"/>
+          <w:i/>
+        </w:rPr>
+        <w:t>. Make a pie chart of your result for question 3</w:t>
+      </w:r>
+      <w:r>
+        <w:rPr>
+          <w:rFonts w:ascii="Times New Roman" w:hAnsi="Times New Roman" w:cs="Times New Roman"/>
+          <w:i/>
+        </w:rPr>
+        <w:t>f</w:t>
+      </w:r>
+      <w:r>
+        <w:rPr>
+          <w:rFonts w:ascii="Times New Roman" w:hAnsi="Times New Roman" w:cs="Times New Roman"/>
+          <w:i/>
+        </w:rPr>
+        <w:t>.</w:t>
+      </w:r>
+    </w:p>
+    <w:p>
+      <w:pPr>
+        <w:spacing w:after="120" w:line="240" w:lineRule="auto"/>
+        <w:jc w:val="both"/>
+        <w:rPr>
+          <w:rFonts w:ascii="Times New Roman" w:hAnsi="Times New Roman" w:cs="Times New Roman"/>
+          <w:i/>
+        </w:rPr>
+      </w:pPr>
+      <w:r>
+        <w:rPr>
+          <w:rFonts w:ascii="Times New Roman" w:hAnsi="Times New Roman" w:cs="Times New Roman"/>
+          <w:i/>
+          <w:highlight w:val="yellow"/>
+        </w:rPr>
+        <w:t>What else</w:t>
+      </w:r>
+      <w:r>
+        <w:rPr>
+          <w:rFonts w:ascii="Times New Roman" w:hAnsi="Times New Roman" w:cs="Times New Roman"/>
+          <w:i/>
+          <w:highlight w:val="yellow"/>
+        </w:rPr>
+        <w:t xml:space="preserve"> using conditional and loop?</w:t>
+      </w:r>
+      <w:r>
+        <w:rPr>
+          <w:rFonts w:ascii="Times New Roman" w:hAnsi="Times New Roman" w:cs="Times New Roman"/>
+          <w:i/>
+          <w:highlight w:val="yellow"/>
+        </w:rPr>
+        <w:t>????</w:t>
       </w:r>
       <w:r>
         <w:rPr>
@@ -3806,158 +3945,15 @@
           <w:i/>
         </w:rPr>
       </w:pPr>
-      <w:r>
-        <w:rPr>
-          <w:rFonts w:ascii="Times New Roman" w:hAnsi="Times New Roman" w:cs="Times New Roman"/>
-          <w:i/>
-        </w:rPr>
-        <w:t>3e. Plot the results of question 3d as a bar chart.</w:t>
-      </w:r>
-    </w:p>
-    <w:p>
-      <w:pPr>
-        <w:spacing w:after="120" w:line="240" w:lineRule="auto"/>
-        <w:jc w:val="both"/>
-        <w:rPr>
-          <w:rFonts w:ascii="Times New Roman" w:hAnsi="Times New Roman" w:cs="Times New Roman"/>
-          <w:i/>
-        </w:rPr>
-      </w:pPr>
-      <w:r>
-        <w:rPr>
-          <w:rFonts w:ascii="Times New Roman" w:hAnsi="Times New Roman" w:cs="Times New Roman"/>
-          <w:i/>
-        </w:rPr>
-        <w:t>3</w:t>
-      </w:r>
-      <w:r>
-        <w:rPr>
-          <w:rFonts w:ascii="Times New Roman" w:hAnsi="Times New Roman" w:cs="Times New Roman"/>
-          <w:i/>
-        </w:rPr>
-        <w:t>f</w:t>
-      </w:r>
-      <w:r>
-        <w:rPr>
-          <w:rFonts w:ascii="Times New Roman" w:hAnsi="Times New Roman" w:cs="Times New Roman"/>
-          <w:i/>
-        </w:rPr>
-        <w:t xml:space="preserve">. How many trips are made weekly in NSW by </w:t>
-      </w:r>
-      <w:r>
-        <w:rPr>
-          <w:rFonts w:ascii="Times New Roman" w:hAnsi="Times New Roman" w:cs="Times New Roman"/>
-          <w:i/>
-        </w:rPr>
-        <w:t xml:space="preserve">each </w:t>
-      </w:r>
-      <w:r>
-        <w:rPr>
-          <w:rFonts w:ascii="Times New Roman" w:hAnsi="Times New Roman" w:cs="Times New Roman"/>
-          <w:i/>
-        </w:rPr>
-        <w:t>mode of transport?</w:t>
-      </w:r>
-    </w:p>
-    <w:p>
-      <w:pPr>
-        <w:spacing w:after="120" w:line="240" w:lineRule="auto"/>
-        <w:jc w:val="both"/>
-        <w:rPr>
-          <w:rFonts w:ascii="Times New Roman" w:hAnsi="Times New Roman" w:cs="Times New Roman"/>
-          <w:i/>
-        </w:rPr>
-      </w:pPr>
-      <w:r>
-        <w:rPr>
-          <w:rFonts w:ascii="Times New Roman" w:hAnsi="Times New Roman" w:cs="Times New Roman"/>
-          <w:i/>
-        </w:rPr>
-        <w:t>3g</w:t>
-      </w:r>
-      <w:r>
-        <w:rPr>
-          <w:rFonts w:ascii="Times New Roman" w:hAnsi="Times New Roman" w:cs="Times New Roman"/>
-          <w:i/>
-        </w:rPr>
-        <w:t>. Make a pie chart of your result for question 3</w:t>
-      </w:r>
-      <w:r>
-        <w:rPr>
-          <w:rFonts w:ascii="Times New Roman" w:hAnsi="Times New Roman" w:cs="Times New Roman"/>
-          <w:i/>
-        </w:rPr>
-        <w:t>f</w:t>
-      </w:r>
-      <w:r>
-        <w:rPr>
-          <w:rFonts w:ascii="Times New Roman" w:hAnsi="Times New Roman" w:cs="Times New Roman"/>
-          <w:i/>
-        </w:rPr>
-        <w:t>.</w:t>
-      </w:r>
-    </w:p>
-    <w:p>
-      <w:pPr>
-        <w:spacing w:after="120" w:line="240" w:lineRule="auto"/>
-        <w:jc w:val="both"/>
-        <w:rPr>
-          <w:rFonts w:ascii="Times New Roman" w:hAnsi="Times New Roman" w:cs="Times New Roman"/>
-          <w:i/>
-        </w:rPr>
-      </w:pPr>
-      <w:r>
-        <w:rPr>
-          <w:rFonts w:ascii="Times New Roman" w:hAnsi="Times New Roman" w:cs="Times New Roman"/>
-          <w:i/>
-          <w:highlight w:val="yellow"/>
-        </w:rPr>
-        <w:t>What else</w:t>
-      </w:r>
-      <w:r>
-        <w:rPr>
-          <w:rFonts w:ascii="Times New Roman" w:hAnsi="Times New Roman" w:cs="Times New Roman"/>
-          <w:i/>
-          <w:highlight w:val="yellow"/>
-        </w:rPr>
-        <w:t xml:space="preserve"> using conditional and loop?</w:t>
-      </w:r>
-      <w:r>
-        <w:rPr>
-          <w:rFonts w:ascii="Times New Roman" w:hAnsi="Times New Roman" w:cs="Times New Roman"/>
-          <w:i/>
-          <w:highlight w:val="yellow"/>
-        </w:rPr>
-        <w:t>????</w:t>
-      </w:r>
-      <w:r>
-        <w:rPr>
-          <w:rFonts w:ascii="Times New Roman" w:hAnsi="Times New Roman" w:cs="Times New Roman"/>
-          <w:i/>
-        </w:rPr>
-        <w:t xml:space="preserve"> </w:t>
-      </w:r>
-    </w:p>
-    <w:p>
-      <w:pPr>
-        <w:spacing w:after="120" w:line="240" w:lineRule="auto"/>
-        <w:jc w:val="both"/>
-        <w:rPr>
-          <w:rFonts w:ascii="Times New Roman" w:hAnsi="Times New Roman" w:cs="Times New Roman"/>
-          <w:i/>
-        </w:rPr>
-      </w:pPr>
-    </w:p>
-    <w:p>
-      <w:pPr>
-        <w:spacing w:after="120" w:line="240" w:lineRule="auto"/>
-        <w:jc w:val="both"/>
-        <w:rPr>
-          <w:rFonts w:ascii="Times New Roman" w:hAnsi="Times New Roman" w:cs="Times New Roman"/>
-        </w:rPr>
-      </w:pPr>
-      <w:bookmarkStart w:id="83" w:name="_GoBack"/>
-      <w:bookmarkEnd w:id="83"/>
+    </w:p>
+    <w:p>
+      <w:pPr>
+        <w:spacing w:after="120" w:line="240" w:lineRule="auto"/>
+        <w:jc w:val="both"/>
+        <w:rPr>
+          <w:rFonts w:ascii="Times New Roman" w:hAnsi="Times New Roman" w:cs="Times New Roman"/>
+        </w:rPr>
+      </w:pPr>
     </w:p>
     <w:p>
       <w:pPr>
@@ -4025,7 +4021,7 @@
 
 <file path=word/comments.xml><?xml version="1.0" encoding="utf-8"?>
 <w:comments xmlns:wpc="http://schemas.microsoft.com/office/word/2010/wordprocessingCanvas" xmlns:cx="http://schemas.microsoft.com/office/drawing/2014/chartex" xmlns:cx1="http://schemas.microsoft.com/office/drawing/2015/9/8/chartex" xmlns:cx2="http://schemas.microsoft.com/office/drawing/2015/10/21/chartex" xmlns:cx3="http://schemas.microsoft.com/office/drawing/2016/5/9/chartex" xmlns:cx4="http://schemas.microsoft.com/office/drawing/2016/5/10/chartex" xmlns:cx5="http://schemas.microsoft.com/office/drawing/2016/5/11/chartex" xmlns:cx6="http://schemas.microsoft.com/office/drawing/2016/5/12/chartex" xmlns:cx7="http://schemas.microsoft.com/office/drawing/2016/5/13/chartex" xmlns:cx8="http://schemas.microsoft.com/office/drawing/2016/5/14/chartex" xmlns:mc="http://schemas.openxmlformats.org/markup-compatibility/2006" xmlns:aink="http://schemas.microsoft.com/office/drawing/2016/ink" xmlns:am3d="http://schemas.microsoft.com/office/drawing/2017/model3d" xmlns:o="urn:schemas-microsoft-com:office:office" xmlns:r="http://schemas.openxmlformats.org/officeDocument/2006/relationships" xmlns:m="http://schemas.openxmlformats.org/officeDocument/2006/math" xmlns:v="urn:schemas-microsoft-com:vml" xmlns:wp14="http://schemas.microsoft.com/office/word/2010/wordprocessingDrawing" xmlns:wp="http://schemas.openxmlformats.org/drawingml/2006/wordprocessingDrawing" xmlns:w10="urn:schemas-microsoft-com:office:word" xmlns:w="http://schemas.openxmlformats.org/wordprocessingml/2006/main" xmlns:w14="http://schemas.microsoft.com/office/word/2010/wordml" xmlns:w15="http://schemas.microsoft.com/office/word/2012/wordml" xmlns:w16cid="http://schemas.microsoft.com/office/word/2016/wordml/cid" xmlns:w16se="http://schemas.microsoft.com/office/word/2015/wordml/symex" xmlns:wpg="http://schemas.microsoft.com/office/word/2010/wordprocessingGroup" xmlns:wpi="http://schemas.microsoft.com/office/word/2010/wordprocessingInk" xmlns:wne="http://schemas.microsoft.com/office/word/2006/wordml" xmlns:wps="http://schemas.microsoft.com/office/word/2010/wordprocessingShape" mc:Ignorable="w14 w15 w16se w16cid wp14">
-  <w:comment w:id="29" w:author="Jonathan Doig" w:date="2018-04-12T15:44:00Z" w:initials="JD">
+  <w:comment w:id="32" w:author="Jonathan Doig" w:date="2018-04-12T15:44:00Z" w:initials="JD">
     <w:p>
       <w:pPr>
         <w:pStyle w:val="CommentText"/>
@@ -4041,44 +4037,6 @@
       </w:r>
       <w:r>
         <w:t>Notebook is designed to be used that way.</w:t>
-      </w:r>
-    </w:p>
-  </w:comment>
-  <w:comment w:id="55" w:author="Jonathan Doig" w:date="2018-04-12T15:49:00Z" w:initials="JD">
-    <w:p>
-      <w:pPr>
-        <w:pStyle w:val="CommentText"/>
-      </w:pPr>
-      <w:r>
-        <w:rPr>
-          <w:rStyle w:val="CommentReference"/>
-        </w:rPr>
-        <w:annotationRef/>
-      </w:r>
-      <w:r>
-        <w:t>Is this page for students or just for us?</w:t>
-      </w:r>
-    </w:p>
-  </w:comment>
-  <w:comment w:id="57" w:author="Jonathan Doig" w:date="2018-04-12T15:50:00Z" w:initials="JD">
-    <w:p>
-      <w:pPr>
-        <w:pStyle w:val="CommentText"/>
-      </w:pPr>
-      <w:r>
-        <w:rPr>
-          <w:rStyle w:val="CommentReference"/>
-        </w:rPr>
-        <w:annotationRef/>
-      </w:r>
-      <w:r>
-        <w:t xml:space="preserve">Maybe too easy? Could maybe add a while loop error because </w:t>
-      </w:r>
-      <w:r>
-        <w:t xml:space="preserve">counter </w:t>
-      </w:r>
-      <w:r>
-        <w:t>starts at 1 not 0? And/or with a dict, listing keys instead of values?</w:t>
       </w:r>
     </w:p>
   </w:comment>
@@ -4094,11 +4052,43 @@
         <w:annotationRef/>
       </w:r>
       <w:r>
+        <w:t>Is this page for students or just for us?</w:t>
+      </w:r>
+    </w:p>
+  </w:comment>
+  <w:comment w:id="60" w:author="Jonathan Doig" w:date="2018-04-12T15:50:00Z" w:initials="JD">
+    <w:p>
+      <w:pPr>
+        <w:pStyle w:val="CommentText"/>
+      </w:pPr>
+      <w:r>
+        <w:rPr>
+          <w:rStyle w:val="CommentReference"/>
+        </w:rPr>
+        <w:annotationRef/>
+      </w:r>
+      <w:r>
+        <w:t>Maybe too easy? Could maybe add a while loop error because counter starts at 1 not 0? And/or with a dict, listing keys instead of values?</w:t>
+      </w:r>
+    </w:p>
+  </w:comment>
+  <w:comment w:id="61" w:author="Jonathan Doig" w:date="2018-04-12T15:49:00Z" w:initials="JD">
+    <w:p>
+      <w:pPr>
+        <w:pStyle w:val="CommentText"/>
+      </w:pPr>
+      <w:r>
+        <w:rPr>
+          <w:rStyle w:val="CommentReference"/>
+        </w:rPr>
+        <w:annotationRef/>
+      </w:r>
+      <w:r>
         <w:t>Or Riderlog?</w:t>
       </w:r>
     </w:p>
   </w:comment>
-  <w:comment w:id="80" w:author="Jonathan Doig" w:date="2018-04-12T15:56:00Z" w:initials="JD">
+  <w:comment w:id="83" w:author="Jonathan Doig" w:date="2018-04-12T15:56:00Z" w:initials="JD">
     <w:p>
       <w:pPr>
         <w:pStyle w:val="CommentText"/>
@@ -4114,7 +4104,7 @@
       </w:r>
     </w:p>
   </w:comment>
-  <w:comment w:id="81" w:author="Jonathan Doig" w:date="2018-04-12T15:56:00Z" w:initials="JD">
+  <w:comment w:id="84" w:author="Jonathan Doig" w:date="2018-04-12T15:56:00Z" w:initials="JD">
     <w:p>
       <w:pPr>
         <w:pStyle w:val="CommentText"/>
@@ -4130,7 +4120,7 @@
       </w:r>
     </w:p>
   </w:comment>
-  <w:comment w:id="82" w:author="Jonathan Doig" w:date="2018-04-12T15:56:00Z" w:initials="JD">
+  <w:comment w:id="85" w:author="Jonathan Doig" w:date="2018-04-12T15:56:00Z" w:initials="JD">
     <w:p>
       <w:pPr>
         <w:pStyle w:val="CommentText"/>

</xml_diff>